<commit_message>
Changes to user manual
</commit_message>
<xml_diff>
--- a/Java_Project/User Input Manual.docx
+++ b/Java_Project/User Input Manual.docx
@@ -1,6 +1,6 @@
 
 <file path=word/document.xml><?xml version="1.0" encoding="utf-8"?>
-<w:document xmlns:wpc="http://schemas.microsoft.com/office/word/2010/wordprocessingCanvas" xmlns:mo="http://schemas.microsoft.com/office/mac/office/2008/main" xmlns:mc="http://schemas.openxmlformats.org/markup-compatibility/2006" xmlns:mv="urn:schemas-microsoft-com:mac:vml" xmlns:o="urn:schemas-microsoft-com:office:office" xmlns:r="http://schemas.openxmlformats.org/officeDocument/2006/relationships" xmlns:m="http://schemas.openxmlformats.org/officeDocument/2006/math" xmlns:v="urn:schemas-microsoft-com:vml" xmlns:wp14="http://schemas.microsoft.com/office/word/2010/wordprocessingDrawing" xmlns:wp="http://schemas.openxmlformats.org/drawingml/2006/wordprocessingDrawing" xmlns:w10="urn:schemas-microsoft-com:office:word" xmlns:w="http://schemas.openxmlformats.org/wordprocessingml/2006/main" xmlns:w14="http://schemas.microsoft.com/office/word/2010/wordml" xmlns:w15="http://schemas.microsoft.com/office/word/2012/wordml" xmlns:wpg="http://schemas.microsoft.com/office/word/2010/wordprocessingGroup" xmlns:wpi="http://schemas.microsoft.com/office/word/2010/wordprocessingInk" xmlns:wne="http://schemas.microsoft.com/office/word/2006/wordml" xmlns:wps="http://schemas.microsoft.com/office/word/2010/wordprocessingShape" mc:Ignorable="w14 w15 wp14">
+<w:document xmlns:wpc="http://schemas.microsoft.com/office/word/2010/wordprocessingCanvas" xmlns:cx="http://schemas.microsoft.com/office/drawing/2014/chartex" xmlns:cx1="http://schemas.microsoft.com/office/drawing/2015/9/8/chartex" xmlns:cx2="http://schemas.microsoft.com/office/drawing/2015/10/21/chartex" xmlns:cx3="http://schemas.microsoft.com/office/drawing/2016/5/9/chartex" xmlns:cx4="http://schemas.microsoft.com/office/drawing/2016/5/10/chartex" xmlns:cx5="http://schemas.microsoft.com/office/drawing/2016/5/11/chartex" xmlns:cx6="http://schemas.microsoft.com/office/drawing/2016/5/12/chartex" xmlns:cx7="http://schemas.microsoft.com/office/drawing/2016/5/13/chartex" xmlns:cx8="http://schemas.microsoft.com/office/drawing/2016/5/14/chartex" xmlns:mc="http://schemas.openxmlformats.org/markup-compatibility/2006" xmlns:aink="http://schemas.microsoft.com/office/drawing/2016/ink" xmlns:am3d="http://schemas.microsoft.com/office/drawing/2017/model3d" xmlns:o="urn:schemas-microsoft-com:office:office" xmlns:r="http://schemas.openxmlformats.org/officeDocument/2006/relationships" xmlns:m="http://schemas.openxmlformats.org/officeDocument/2006/math" xmlns:v="urn:schemas-microsoft-com:vml" xmlns:wp14="http://schemas.microsoft.com/office/word/2010/wordprocessingDrawing" xmlns:wp="http://schemas.openxmlformats.org/drawingml/2006/wordprocessingDrawing" xmlns:w10="urn:schemas-microsoft-com:office:word" xmlns:w="http://schemas.openxmlformats.org/wordprocessingml/2006/main" xmlns:w14="http://schemas.microsoft.com/office/word/2010/wordml" xmlns:w15="http://schemas.microsoft.com/office/word/2012/wordml" xmlns:w16cid="http://schemas.microsoft.com/office/word/2016/wordml/cid" xmlns:w16se="http://schemas.microsoft.com/office/word/2015/wordml/symex" xmlns:wpg="http://schemas.microsoft.com/office/word/2010/wordprocessingGroup" xmlns:wpi="http://schemas.microsoft.com/office/word/2010/wordprocessingInk" xmlns:wne="http://schemas.microsoft.com/office/word/2006/wordml" xmlns:wps="http://schemas.microsoft.com/office/word/2010/wordprocessingShape" mc:Ignorable="w14 w15 w16se w16cid wp14">
   <w:body>
     <w:p>
       <w:pPr>
@@ -104,7 +104,15 @@
         <w:rPr>
           <w:lang w:val="en-CA"/>
         </w:rPr>
-        <w:t xml:space="preserve">your computer from the list entitled Java SE Development Kit 8u191 and follow the instructions to download the software. The program cannot be complied with earlier versions or java, such as the Eclipse 4.5 </w:t>
+        <w:t>your comput</w:t>
+      </w:r>
+      <w:bookmarkStart w:id="0" w:name="_GoBack"/>
+      <w:bookmarkEnd w:id="0"/>
+      <w:r>
+        <w:rPr>
+          <w:lang w:val="en-CA"/>
+        </w:rPr>
+        <w:t xml:space="preserve">er from the list entitled Java SE Development Kit 8u191 and follow the instructions to download the software. The program cannot be complied with earlier versions or java, such as the Eclipse 4.5 </w:t>
       </w:r>
       <w:r>
         <w:rPr>
@@ -181,7 +189,13 @@
         <w:rPr>
           <w:lang w:val="en-CA"/>
         </w:rPr>
-        <w:t>. A graphical user interface (GUI) is implemented and the user may choose whether or not to use the GUI or the interactions pane of the java program to run the column calculator.</w:t>
+        <w:t xml:space="preserve">. </w:t>
+      </w:r>
+      <w:r>
+        <w:rPr>
+          <w:lang w:val="en-CA"/>
+        </w:rPr>
+        <w:t>The user can then view the column calculator through the interactions pane of the desired java run program.</w:t>
       </w:r>
     </w:p>
     <w:p>
@@ -212,19 +226,7 @@
         <w:rPr>
           <w:lang w:val="en-CA"/>
         </w:rPr>
-        <w:t xml:space="preserve"> equilibrium.txt and </w:t>
-      </w:r>
-      <w:r>
-        <w:rPr>
-          <w:lang w:val="en-CA"/>
-        </w:rPr>
-        <w:t>inputs</w:t>
-      </w:r>
-      <w:r>
-        <w:rPr>
-          <w:lang w:val="en-CA"/>
-        </w:rPr>
-        <w:t xml:space="preserve">.txt </w:t>
+        <w:t xml:space="preserve"> equilibrium.txt and inputs.txt </w:t>
       </w:r>
       <w:r>
         <w:rPr>
@@ -280,15 +282,7 @@
         <w:rPr>
           <w:lang w:val="en-CA"/>
         </w:rPr>
-        <w:t>Thank you again for using the Group 3 column calcul</w:t>
-      </w:r>
-      <w:bookmarkStart w:id="0" w:name="_GoBack"/>
-      <w:bookmarkEnd w:id="0"/>
-      <w:r>
-        <w:rPr>
-          <w:lang w:val="en-CA"/>
-        </w:rPr>
-        <w:t>ator</w:t>
+        <w:t>Thank you again for using the Group 3 column calculator</w:t>
       </w:r>
       <w:r>
         <w:rPr>
@@ -308,8 +302,8 @@
 </file>
 
 <file path=word/numbering.xml><?xml version="1.0" encoding="utf-8"?>
-<w:numbering xmlns:wpc="http://schemas.microsoft.com/office/word/2010/wordprocessingCanvas" xmlns:mo="http://schemas.microsoft.com/office/mac/office/2008/main" xmlns:mc="http://schemas.openxmlformats.org/markup-compatibility/2006" xmlns:mv="urn:schemas-microsoft-com:mac:vml" xmlns:o="urn:schemas-microsoft-com:office:office" xmlns:r="http://schemas.openxmlformats.org/officeDocument/2006/relationships" xmlns:m="http://schemas.openxmlformats.org/officeDocument/2006/math" xmlns:v="urn:schemas-microsoft-com:vml" xmlns:wp14="http://schemas.microsoft.com/office/word/2010/wordprocessingDrawing" xmlns:wp="http://schemas.openxmlformats.org/drawingml/2006/wordprocessingDrawing" xmlns:w10="urn:schemas-microsoft-com:office:word" xmlns:w="http://schemas.openxmlformats.org/wordprocessingml/2006/main" xmlns:w14="http://schemas.microsoft.com/office/word/2010/wordml" xmlns:w15="http://schemas.microsoft.com/office/word/2012/wordml" xmlns:wpg="http://schemas.microsoft.com/office/word/2010/wordprocessingGroup" xmlns:wpi="http://schemas.microsoft.com/office/word/2010/wordprocessingInk" xmlns:wne="http://schemas.microsoft.com/office/word/2006/wordml" xmlns:wps="http://schemas.microsoft.com/office/word/2010/wordprocessingShape" mc:Ignorable="w14 w15 wp14">
-  <w:abstractNum w:abstractNumId="0">
+<w:numbering xmlns:wpc="http://schemas.microsoft.com/office/word/2010/wordprocessingCanvas" xmlns:cx="http://schemas.microsoft.com/office/drawing/2014/chartex" xmlns:cx1="http://schemas.microsoft.com/office/drawing/2015/9/8/chartex" xmlns:cx2="http://schemas.microsoft.com/office/drawing/2015/10/21/chartex" xmlns:cx3="http://schemas.microsoft.com/office/drawing/2016/5/9/chartex" xmlns:cx4="http://schemas.microsoft.com/office/drawing/2016/5/10/chartex" xmlns:cx5="http://schemas.microsoft.com/office/drawing/2016/5/11/chartex" xmlns:cx6="http://schemas.microsoft.com/office/drawing/2016/5/12/chartex" xmlns:cx7="http://schemas.microsoft.com/office/drawing/2016/5/13/chartex" xmlns:cx8="http://schemas.microsoft.com/office/drawing/2016/5/14/chartex" xmlns:mc="http://schemas.openxmlformats.org/markup-compatibility/2006" xmlns:aink="http://schemas.microsoft.com/office/drawing/2016/ink" xmlns:am3d="http://schemas.microsoft.com/office/drawing/2017/model3d" xmlns:o="urn:schemas-microsoft-com:office:office" xmlns:r="http://schemas.openxmlformats.org/officeDocument/2006/relationships" xmlns:m="http://schemas.openxmlformats.org/officeDocument/2006/math" xmlns:v="urn:schemas-microsoft-com:vml" xmlns:wp14="http://schemas.microsoft.com/office/word/2010/wordprocessingDrawing" xmlns:wp="http://schemas.openxmlformats.org/drawingml/2006/wordprocessingDrawing" xmlns:w10="urn:schemas-microsoft-com:office:word" xmlns:w="http://schemas.openxmlformats.org/wordprocessingml/2006/main" xmlns:w14="http://schemas.microsoft.com/office/word/2010/wordml" xmlns:w15="http://schemas.microsoft.com/office/word/2012/wordml" xmlns:w16cid="http://schemas.microsoft.com/office/word/2016/wordml/cid" xmlns:w16se="http://schemas.microsoft.com/office/word/2015/wordml/symex" xmlns:wpg="http://schemas.microsoft.com/office/word/2010/wordprocessingGroup" xmlns:wpi="http://schemas.microsoft.com/office/word/2010/wordprocessingInk" xmlns:wne="http://schemas.microsoft.com/office/word/2006/wordml" xmlns:wps="http://schemas.microsoft.com/office/word/2010/wordprocessingShape" mc:Ignorable="w14 w15 w16se w16cid wp14">
+  <w:abstractNum w:abstractNumId="0" w15:restartNumberingAfterBreak="0">
     <w:nsid w:val="65356326"/>
     <w:multiLevelType w:val="hybridMultilevel"/>
     <w:tmpl w:val="756634C8"/>
@@ -402,7 +396,7 @@
 </file>
 
 <file path=word/styles.xml><?xml version="1.0" encoding="utf-8"?>
-<w:styles xmlns:mc="http://schemas.openxmlformats.org/markup-compatibility/2006" xmlns:r="http://schemas.openxmlformats.org/officeDocument/2006/relationships" xmlns:w="http://schemas.openxmlformats.org/wordprocessingml/2006/main" xmlns:w14="http://schemas.microsoft.com/office/word/2010/wordml" xmlns:w15="http://schemas.microsoft.com/office/word/2012/wordml" mc:Ignorable="w14 w15">
+<w:styles xmlns:mc="http://schemas.openxmlformats.org/markup-compatibility/2006" xmlns:r="http://schemas.openxmlformats.org/officeDocument/2006/relationships" xmlns:w="http://schemas.openxmlformats.org/wordprocessingml/2006/main" xmlns:w14="http://schemas.microsoft.com/office/word/2010/wordml" xmlns:w15="http://schemas.microsoft.com/office/word/2012/wordml" xmlns:w16cid="http://schemas.microsoft.com/office/word/2016/wordml/cid" xmlns:w16se="http://schemas.microsoft.com/office/word/2015/wordml/symex" mc:Ignorable="w14 w15 w16se w16cid">
   <w:docDefaults>
     <w:rPrDefault>
       <w:rPr>
@@ -414,7 +408,7 @@
     </w:rPrDefault>
     <w:pPrDefault/>
   </w:docDefaults>
-  <w:latentStyles w:defLockedState="0" w:defUIPriority="99" w:defSemiHidden="0" w:defUnhideWhenUsed="0" w:defQFormat="0" w:count="382">
+  <w:latentStyles w:defLockedState="0" w:defUIPriority="99" w:defSemiHidden="0" w:defUnhideWhenUsed="0" w:defQFormat="0" w:count="375">
     <w:lsdException w:name="Normal" w:uiPriority="0" w:qFormat="1"/>
     <w:lsdException w:name="heading 1" w:uiPriority="9" w:qFormat="1"/>
     <w:lsdException w:name="heading 2" w:semiHidden="1" w:uiPriority="9" w:unhideWhenUsed="1" w:qFormat="1"/>
@@ -571,15 +565,6 @@
     <w:lsdException w:name="Balloon Text" w:semiHidden="1" w:unhideWhenUsed="1"/>
     <w:lsdException w:name="Table Grid" w:uiPriority="39"/>
     <w:lsdException w:name="Table Theme" w:semiHidden="1" w:unhideWhenUsed="1"/>
-    <w:lsdException w:name="Note Level 1" w:semiHidden="1" w:unhideWhenUsed="1"/>
-    <w:lsdException w:name="Note Level 2" w:semiHidden="1" w:unhideWhenUsed="1"/>
-    <w:lsdException w:name="Note Level 3" w:semiHidden="1" w:unhideWhenUsed="1"/>
-    <w:lsdException w:name="Note Level 4" w:semiHidden="1" w:unhideWhenUsed="1"/>
-    <w:lsdException w:name="Note Level 5" w:semiHidden="1" w:unhideWhenUsed="1"/>
-    <w:lsdException w:name="Note Level 6" w:semiHidden="1" w:unhideWhenUsed="1"/>
-    <w:lsdException w:name="Note Level 7" w:semiHidden="1" w:unhideWhenUsed="1"/>
-    <w:lsdException w:name="Note Level 8" w:semiHidden="1" w:unhideWhenUsed="1"/>
-    <w:lsdException w:name="Note Level 9" w:semiHidden="1" w:unhideWhenUsed="1"/>
     <w:lsdException w:name="Placeholder Text" w:semiHidden="1"/>
     <w:lsdException w:name="No Spacing" w:uiPriority="1" w:qFormat="1"/>
     <w:lsdException w:name="Light Shading" w:uiPriority="60"/>

</xml_diff>

<commit_message>
Tabbed everything, update user manual, ignore case
</commit_message>
<xml_diff>
--- a/Java_Project/User Input Manual.docx
+++ b/Java_Project/User Input Manual.docx
@@ -29,27 +29,39 @@
         <w:rPr>
           <w:lang w:val="en-CA"/>
         </w:rPr>
-        <w:t>CHG 4343 Column Calculator – Group 3</w:t>
-      </w:r>
-    </w:p>
-    <w:p>
-      <w:pPr>
-        <w:rPr>
-          <w:lang w:val="en-CA"/>
-        </w:rPr>
-      </w:pPr>
-    </w:p>
-    <w:p>
-      <w:pPr>
-        <w:rPr>
-          <w:lang w:val="en-CA"/>
-        </w:rPr>
-      </w:pPr>
-      <w:r>
-        <w:rPr>
-          <w:lang w:val="en-CA"/>
-        </w:rPr>
-        <w:t xml:space="preserve">Thank you for using the Group 3 column calculator, </w:t>
+        <w:t xml:space="preserve">CHG </w:t>
+      </w:r>
+      <w:r>
+        <w:rPr>
+          <w:lang w:val="en-CA"/>
+        </w:rPr>
+        <w:t>4343 Column Calculator</w:t>
+      </w:r>
+    </w:p>
+    <w:p>
+      <w:pPr>
+        <w:rPr>
+          <w:lang w:val="en-CA"/>
+        </w:rPr>
+      </w:pPr>
+    </w:p>
+    <w:p>
+      <w:pPr>
+        <w:rPr>
+          <w:lang w:val="en-CA"/>
+        </w:rPr>
+      </w:pPr>
+      <w:r>
+        <w:rPr>
+          <w:lang w:val="en-CA"/>
+        </w:rPr>
+        <w:t>Thank you for using the</w:t>
+      </w:r>
+      <w:r>
+        <w:rPr>
+          <w:lang w:val="en-CA"/>
+        </w:rPr>
+        <w:t xml:space="preserve"> column calculator, </w:t>
       </w:r>
       <w:r>
         <w:rPr>
@@ -98,13 +110,43 @@
         <w:rPr>
           <w:lang w:val="en-CA"/>
         </w:rPr>
-        <w:t xml:space="preserve">The column calculator is a sophisticated program that uses options available in the most recent Java update. It is therefore necessary to use the most updated java compiler, JDK 8.0, in order to run the column calculator. A link to where this software can be downloaded is provided below. Simply choose </w:t>
-      </w:r>
-      <w:r>
-        <w:rPr>
-          <w:lang w:val="en-CA"/>
-        </w:rPr>
-        <w:t>your comput</w:t>
+        <w:t>The column calculator is a sophisticated program that uses options available in the most recent Java update. It is therefore ne</w:t>
+      </w:r>
+      <w:r>
+        <w:rPr>
+          <w:lang w:val="en-CA"/>
+        </w:rPr>
+        <w:t>cessar</w:t>
+      </w:r>
+      <w:r>
+        <w:rPr>
+          <w:lang w:val="en-CA"/>
+        </w:rPr>
+        <w:t xml:space="preserve">y to use </w:t>
+      </w:r>
+      <w:r>
+        <w:rPr>
+          <w:lang w:val="en-CA"/>
+        </w:rPr>
+        <w:t>JDK 8.0</w:t>
+      </w:r>
+      <w:r>
+        <w:rPr>
+          <w:lang w:val="en-CA"/>
+        </w:rPr>
+        <w:t xml:space="preserve"> and above as the compiler</w:t>
+      </w:r>
+      <w:r>
+        <w:rPr>
+          <w:lang w:val="en-CA"/>
+        </w:rPr>
+        <w:t xml:space="preserve"> in order to run the column calculator. A link to where this software can be downloaded is provided below. Simply choose </w:t>
+      </w:r>
+      <w:r>
+        <w:rPr>
+          <w:lang w:val="en-CA"/>
+        </w:rPr>
+        <w:t>your computer from the list entitled Java SE Development Kit 8u191 and follow the ins</w:t>
       </w:r>
       <w:bookmarkStart w:id="0" w:name="_GoBack"/>
       <w:bookmarkEnd w:id="0"/>
@@ -112,7 +154,7 @@
         <w:rPr>
           <w:lang w:val="en-CA"/>
         </w:rPr>
-        <w:t xml:space="preserve">er from the list entitled Java SE Development Kit 8u191 and follow the instructions to download the software. The program cannot be complied with earlier versions or java, such as the Eclipse 4.5 </w:t>
+        <w:t xml:space="preserve">tructions to download the software. The program cannot be complied with earlier versions or java, such as the Eclipse 4.5 </w:t>
       </w:r>
       <w:r>
         <w:rPr>
@@ -139,6 +181,7 @@
       <w:pPr>
         <w:pStyle w:val="ListParagraph"/>
         <w:rPr>
+          <w:sz w:val="21"/>
           <w:lang w:val="en-CA"/>
         </w:rPr>
       </w:pPr>
@@ -146,6 +189,7 @@
         <w:r>
           <w:rPr>
             <w:rStyle w:val="Hyperlink"/>
+            <w:sz w:val="21"/>
             <w:lang w:val="en-CA"/>
           </w:rPr>
           <w:t>https://www.oracle.com/technetwork/java/javase/downloads/jdk8-downloads-2133151.html?fbclid=IwAR0kiQQnYtuf4xa7y3Q8M5Nt_WXAZNZ9ftEdwb3y_cnD1pJxPWzjmUV0gSY</w:t>
@@ -175,21 +219,7 @@
         <w:rPr>
           <w:lang w:val="en-CA"/>
         </w:rPr>
-        <w:t xml:space="preserve">Once compiled, the program may be run from the class entitled </w:t>
-      </w:r>
-      <w:proofErr w:type="spellStart"/>
-      <w:r>
-        <w:rPr>
-          <w:lang w:val="en-CA"/>
-        </w:rPr>
-        <w:t>RunMe</w:t>
-      </w:r>
-      <w:proofErr w:type="spellEnd"/>
-      <w:r>
-        <w:rPr>
-          <w:lang w:val="en-CA"/>
-        </w:rPr>
-        <w:t xml:space="preserve">. </w:t>
+        <w:t xml:space="preserve">Once compiled, the program may be run from the class entitled RunMe. </w:t>
       </w:r>
       <w:r>
         <w:rPr>
@@ -232,13 +262,45 @@
         <w:rPr>
           <w:lang w:val="en-CA"/>
         </w:rPr>
-        <w:t>respectively.</w:t>
-      </w:r>
-      <w:r>
-        <w:rPr>
-          <w:lang w:val="en-CA"/>
-        </w:rPr>
-        <w:t xml:space="preserve"> The </w:t>
+        <w:t>respectively</w:t>
+      </w:r>
+      <w:r>
+        <w:rPr>
+          <w:lang w:val="en-CA"/>
+        </w:rPr>
+        <w:t>.</w:t>
+      </w:r>
+      <w:r>
+        <w:rPr>
+          <w:lang w:val="en-CA"/>
+        </w:rPr>
+        <w:t xml:space="preserve"> </w:t>
+      </w:r>
+    </w:p>
+    <w:p>
+      <w:pPr>
+        <w:pStyle w:val="ListParagraph"/>
+        <w:rPr>
+          <w:lang w:val="en-CA"/>
+        </w:rPr>
+      </w:pPr>
+    </w:p>
+    <w:p>
+      <w:pPr>
+        <w:pStyle w:val="ListParagraph"/>
+        <w:numPr>
+          <w:ilvl w:val="0"/>
+          <w:numId w:val="1"/>
+        </w:numPr>
+        <w:rPr>
+          <w:lang w:val="en-CA"/>
+        </w:rPr>
+      </w:pPr>
+      <w:r>
+        <w:rPr>
+          <w:lang w:val="en-CA"/>
+        </w:rPr>
+        <w:t xml:space="preserve">The </w:t>
       </w:r>
       <w:r>
         <w:rPr>
@@ -250,39 +312,275 @@
         <w:rPr>
           <w:lang w:val="en-CA"/>
         </w:rPr>
-        <w:t>inputs must be left in the same order in which they appear in the testing text file.</w:t>
-      </w:r>
-      <w:r>
-        <w:rPr>
-          <w:lang w:val="en-CA"/>
-        </w:rPr>
-        <w:t xml:space="preserve"> The equilibrium inputs must be l</w:t>
-      </w:r>
-      <w:r>
-        <w:rPr>
-          <w:lang w:val="en-CA"/>
-        </w:rPr>
-        <w:t>eft in increasing power order, with zeros in place for any powers not present in the equation up to the highest power.</w:t>
-      </w:r>
-    </w:p>
-    <w:p>
-      <w:pPr>
-        <w:rPr>
-          <w:lang w:val="en-CA"/>
-        </w:rPr>
-      </w:pPr>
-    </w:p>
-    <w:p>
-      <w:pPr>
-        <w:rPr>
-          <w:lang w:val="en-CA"/>
-        </w:rPr>
-      </w:pPr>
-      <w:r>
-        <w:rPr>
-          <w:lang w:val="en-CA"/>
-        </w:rPr>
-        <w:t>Thank you again for using the Group 3 column calculator</w:t>
+        <w:t xml:space="preserve">input file must be written in the following </w:t>
+      </w:r>
+      <w:r>
+        <w:rPr>
+          <w:lang w:val="en-CA"/>
+        </w:rPr>
+        <w:t>order</w:t>
+      </w:r>
+      <w:r>
+        <w:rPr>
+          <w:lang w:val="en-CA"/>
+        </w:rPr>
+        <w:t xml:space="preserve"> with the corresponding value immediately following the “=”</w:t>
+      </w:r>
+      <w:r>
+        <w:rPr>
+          <w:lang w:val="en-CA"/>
+        </w:rPr>
+        <w:t xml:space="preserve">. </w:t>
+      </w:r>
+      <w:r>
+        <w:rPr>
+          <w:lang w:val="en-CA"/>
+        </w:rPr>
+        <w:t>The equilibrium inputs must be left in increasing power order, with zeros in place for any powers not present in the equation up to the highest power.</w:t>
+      </w:r>
+      <w:r>
+        <w:rPr>
+          <w:lang w:val="en-CA"/>
+        </w:rPr>
+        <w:t xml:space="preserve"> As with the system inputs the coefficients must be written immediately following the “=”.</w:t>
+      </w:r>
+    </w:p>
+    <w:p>
+      <w:pPr>
+        <w:pStyle w:val="ListParagraph"/>
+        <w:rPr>
+          <w:lang w:val="en-CA"/>
+        </w:rPr>
+      </w:pPr>
+    </w:p>
+    <w:p>
+      <w:pPr>
+        <w:ind w:left="1080"/>
+        <w:rPr>
+          <w:rFonts w:ascii="Lucida Console" w:hAnsi="Lucida Console"/>
+          <w:sz w:val="20"/>
+          <w:lang w:val="en-CA"/>
+        </w:rPr>
+      </w:pPr>
+      <w:r>
+        <w:rPr>
+          <w:rFonts w:ascii="Lucida Console" w:hAnsi="Lucida Console"/>
+          <w:sz w:val="20"/>
+          <w:lang w:val="en-CA"/>
+        </w:rPr>
+        <w:t>Inlet gas flow =##</w:t>
+      </w:r>
+    </w:p>
+    <w:p>
+      <w:pPr>
+        <w:ind w:left="1080"/>
+        <w:rPr>
+          <w:rFonts w:ascii="Lucida Console" w:hAnsi="Lucida Console"/>
+          <w:sz w:val="20"/>
+          <w:lang w:val="en-CA"/>
+        </w:rPr>
+      </w:pPr>
+      <w:r>
+        <w:rPr>
+          <w:rFonts w:ascii="Lucida Console" w:hAnsi="Lucida Console"/>
+          <w:sz w:val="20"/>
+          <w:lang w:val="en-CA"/>
+        </w:rPr>
+        <w:t>Starting</w:t>
+      </w:r>
+      <w:r>
+        <w:rPr>
+          <w:rFonts w:ascii="Lucida Console" w:hAnsi="Lucida Console"/>
+          <w:sz w:val="20"/>
+          <w:lang w:val="en-CA"/>
+        </w:rPr>
+        <w:t xml:space="preserve"> gas </w:t>
+      </w:r>
+      <w:r>
+        <w:rPr>
+          <w:rFonts w:ascii="Lucida Console" w:hAnsi="Lucida Console"/>
+          <w:sz w:val="20"/>
+          <w:lang w:val="en-CA"/>
+        </w:rPr>
+        <w:t>mole fraction</w:t>
+      </w:r>
+      <w:r>
+        <w:rPr>
+          <w:rFonts w:ascii="Lucida Console" w:hAnsi="Lucida Console"/>
+          <w:sz w:val="20"/>
+          <w:lang w:val="en-CA"/>
+        </w:rPr>
+        <w:t xml:space="preserve"> =##</w:t>
+      </w:r>
+    </w:p>
+    <w:p>
+      <w:pPr>
+        <w:ind w:left="1080"/>
+        <w:rPr>
+          <w:rFonts w:ascii="Lucida Console" w:hAnsi="Lucida Console"/>
+          <w:sz w:val="20"/>
+          <w:lang w:val="en-CA"/>
+        </w:rPr>
+      </w:pPr>
+      <w:r>
+        <w:rPr>
+          <w:rFonts w:ascii="Lucida Console" w:hAnsi="Lucida Console"/>
+          <w:sz w:val="20"/>
+          <w:lang w:val="en-CA"/>
+        </w:rPr>
+        <w:t xml:space="preserve">Inlet </w:t>
+      </w:r>
+      <w:r>
+        <w:rPr>
+          <w:rFonts w:ascii="Lucida Console" w:hAnsi="Lucida Console"/>
+          <w:sz w:val="20"/>
+          <w:lang w:val="en-CA"/>
+        </w:rPr>
+        <w:t>liquid</w:t>
+      </w:r>
+      <w:r>
+        <w:rPr>
+          <w:rFonts w:ascii="Lucida Console" w:hAnsi="Lucida Console"/>
+          <w:sz w:val="20"/>
+          <w:lang w:val="en-CA"/>
+        </w:rPr>
+        <w:t xml:space="preserve"> flow =##</w:t>
+      </w:r>
+    </w:p>
+    <w:p>
+      <w:pPr>
+        <w:ind w:left="1080"/>
+        <w:rPr>
+          <w:rFonts w:ascii="Lucida Console" w:hAnsi="Lucida Console"/>
+          <w:sz w:val="20"/>
+          <w:lang w:val="en-CA"/>
+        </w:rPr>
+      </w:pPr>
+      <w:r>
+        <w:rPr>
+          <w:rFonts w:ascii="Lucida Console" w:hAnsi="Lucida Console"/>
+          <w:sz w:val="20"/>
+          <w:lang w:val="en-CA"/>
+        </w:rPr>
+        <w:t>St</w:t>
+      </w:r>
+      <w:r>
+        <w:rPr>
+          <w:rFonts w:ascii="Lucida Console" w:hAnsi="Lucida Console"/>
+          <w:sz w:val="20"/>
+          <w:lang w:val="en-CA"/>
+        </w:rPr>
+        <w:t>a</w:t>
+      </w:r>
+      <w:r>
+        <w:rPr>
+          <w:rFonts w:ascii="Lucida Console" w:hAnsi="Lucida Console"/>
+          <w:sz w:val="20"/>
+          <w:lang w:val="en-CA"/>
+        </w:rPr>
+        <w:t>r</w:t>
+      </w:r>
+      <w:r>
+        <w:rPr>
+          <w:rFonts w:ascii="Lucida Console" w:hAnsi="Lucida Console"/>
+          <w:sz w:val="20"/>
+          <w:lang w:val="en-CA"/>
+        </w:rPr>
+        <w:t>ting gas mole fraction =##</w:t>
+      </w:r>
+    </w:p>
+    <w:p>
+      <w:pPr>
+        <w:ind w:left="1080"/>
+        <w:rPr>
+          <w:rFonts w:ascii="Lucida Console" w:hAnsi="Lucida Console"/>
+          <w:sz w:val="20"/>
+          <w:lang w:val="en-CA"/>
+        </w:rPr>
+      </w:pPr>
+      <w:r>
+        <w:rPr>
+          <w:rFonts w:ascii="Lucida Console" w:hAnsi="Lucida Console"/>
+          <w:sz w:val="20"/>
+          <w:lang w:val="en-CA"/>
+        </w:rPr>
+        <w:t>Recovery value =##</w:t>
+      </w:r>
+    </w:p>
+    <w:p>
+      <w:pPr>
+        <w:ind w:left="1080"/>
+        <w:rPr>
+          <w:rFonts w:ascii="Lucida Console" w:hAnsi="Lucida Console"/>
+          <w:sz w:val="20"/>
+          <w:lang w:val="en-CA"/>
+        </w:rPr>
+      </w:pPr>
+      <w:r>
+        <w:rPr>
+          <w:rFonts w:ascii="Lucida Console" w:hAnsi="Lucida Console"/>
+          <w:sz w:val="20"/>
+          <w:lang w:val="en-CA"/>
+        </w:rPr>
+        <w:t>Packing =PACKTYPE</w:t>
+      </w:r>
+    </w:p>
+    <w:p>
+      <w:pPr>
+        <w:pStyle w:val="ListParagraph"/>
+        <w:rPr>
+          <w:lang w:val="en-CA"/>
+        </w:rPr>
+      </w:pPr>
+    </w:p>
+    <w:p>
+      <w:pPr>
+        <w:pStyle w:val="ListParagraph"/>
+        <w:numPr>
+          <w:ilvl w:val="0"/>
+          <w:numId w:val="1"/>
+        </w:numPr>
+        <w:rPr>
+          <w:lang w:val="en-CA"/>
+        </w:rPr>
+      </w:pPr>
+      <w:r>
+        <w:rPr>
+          <w:lang w:val="en-CA"/>
+        </w:rPr>
+        <w:t>When inputting a new file for either the equilibrium data or the system inputs, it is necessary to use the full name of the file, including .txt. Otherwise the program is unable to find the file.</w:t>
+      </w:r>
+    </w:p>
+    <w:p>
+      <w:pPr>
+        <w:rPr>
+          <w:lang w:val="en-CA"/>
+        </w:rPr>
+      </w:pPr>
+    </w:p>
+    <w:p>
+      <w:pPr>
+        <w:rPr>
+          <w:lang w:val="en-CA"/>
+        </w:rPr>
+      </w:pPr>
+      <w:r>
+        <w:rPr>
+          <w:lang w:val="en-CA"/>
+        </w:rPr>
+        <w:t>Thank</w:t>
+      </w:r>
+      <w:r>
+        <w:rPr>
+          <w:lang w:val="en-CA"/>
+        </w:rPr>
+        <w:t xml:space="preserve"> you again for using the</w:t>
+      </w:r>
+      <w:r>
+        <w:rPr>
+          <w:lang w:val="en-CA"/>
+        </w:rPr>
+        <w:t xml:space="preserve"> column calculator</w:t>
       </w:r>
       <w:r>
         <w:rPr>
@@ -316,7 +614,7 @@
         <w:ind w:left="720" w:hanging="360"/>
       </w:pPr>
     </w:lvl>
-    <w:lvl w:ilvl="1" w:tplc="04090019" w:tentative="1">
+    <w:lvl w:ilvl="1" w:tplc="04090019">
       <w:start w:val="1"/>
       <w:numFmt w:val="lowerLetter"/>
       <w:lvlText w:val="%2."/>

</xml_diff>